<commit_message>
More iterative param recov.
</commit_message>
<xml_diff>
--- a/analysis/helpers/parameter_recovery/Parameter Recovery Notes.docx
+++ b/analysis/helpers/parameter_recovery/Parameter Recovery Notes.docx
@@ -592,6 +592,200 @@
       </w:r>
       <w:r>
         <w:t>)</w:t>
+      </w:r>
+    </w:p>
+    <w:p>
+      <w:pPr>
+        <w:pStyle w:val="ListParagraph"/>
+        <w:numPr>
+          <w:ilvl w:val="0"/>
+          <w:numId w:val="3"/>
+        </w:numPr>
+      </w:pPr>
+      <m:oMath>
+        <m:r>
+          <w:rPr>
+            <w:rFonts w:ascii="Cambria Math" w:hAnsi="Cambria Math"/>
+          </w:rPr>
+          <m:t>(d,σ, η)</m:t>
+        </m:r>
+      </m:oMath>
+    </w:p>
+    <w:p>
+      <w:pPr>
+        <w:pStyle w:val="ListParagraph"/>
+        <w:numPr>
+          <w:ilvl w:val="1"/>
+          <w:numId w:val="3"/>
+        </w:numPr>
+      </w:pPr>
+      <w:r>
+        <w:rPr>
+          <w:rFonts w:eastAsiaTheme="minorEastAsia"/>
+        </w:rPr>
+        <w:t>45</w:t>
+      </w:r>
+      <w:r>
+        <w:rPr>
+          <w:rFonts w:eastAsiaTheme="minorEastAsia"/>
+        </w:rPr>
+        <w:t xml:space="preserve"> mins</w:t>
+      </w:r>
+    </w:p>
+    <w:p>
+      <w:pPr>
+        <w:pStyle w:val="ListParagraph"/>
+        <w:numPr>
+          <w:ilvl w:val="1"/>
+          <w:numId w:val="3"/>
+        </w:numPr>
+      </w:pPr>
+      <w:r>
+        <w:t>Gain</w:t>
+      </w:r>
+    </w:p>
+    <w:p>
+      <w:pPr>
+        <w:pStyle w:val="ListParagraph"/>
+        <w:numPr>
+          <w:ilvl w:val="2"/>
+          <w:numId w:val="3"/>
+        </w:numPr>
+      </w:pPr>
+      <w:r>
+        <w:t>1</w:t>
+      </w:r>
+      <w:r>
+        <w:rPr>
+          <w:vertAlign w:val="superscript"/>
+        </w:rPr>
+        <w:t>st</w:t>
+      </w:r>
+      <w:r>
+        <w:t xml:space="preserve">: </w:t>
+      </w:r>
+      <w:r>
+        <w:t>3</w:t>
+      </w:r>
+    </w:p>
+    <w:p>
+      <w:pPr>
+        <w:pStyle w:val="ListParagraph"/>
+        <w:numPr>
+          <w:ilvl w:val="2"/>
+          <w:numId w:val="3"/>
+        </w:numPr>
+      </w:pPr>
+      <w:r>
+        <w:t>2</w:t>
+      </w:r>
+      <w:r>
+        <w:rPr>
+          <w:vertAlign w:val="superscript"/>
+        </w:rPr>
+        <w:t>nd</w:t>
+      </w:r>
+      <w:r>
+        <w:t xml:space="preserve">: </w:t>
+      </w:r>
+      <w:r>
+        <w:t>2</w:t>
+      </w:r>
+    </w:p>
+    <w:p>
+      <w:pPr>
+        <w:pStyle w:val="ListParagraph"/>
+        <w:numPr>
+          <w:ilvl w:val="2"/>
+          <w:numId w:val="3"/>
+        </w:numPr>
+      </w:pPr>
+      <w:r>
+        <w:t xml:space="preserve">Other: </w:t>
+      </w:r>
+      <w:r>
+        <w:t>19</w:t>
+      </w:r>
+      <w:r>
+        <w:t xml:space="preserve"> </w:t>
+      </w:r>
+      <w:r>
+        <w:t>(eta sigma off 1 unit), 5 (eta sigma off 1 unit), 5 (d eta off 1 unit)</w:t>
+      </w:r>
+    </w:p>
+    <w:p>
+      <w:pPr>
+        <w:pStyle w:val="ListParagraph"/>
+        <w:numPr>
+          <w:ilvl w:val="1"/>
+          <w:numId w:val="3"/>
+        </w:numPr>
+      </w:pPr>
+      <w:r>
+        <w:t>Loss</w:t>
+      </w:r>
+    </w:p>
+    <w:p>
+      <w:pPr>
+        <w:pStyle w:val="ListParagraph"/>
+        <w:numPr>
+          <w:ilvl w:val="2"/>
+          <w:numId w:val="3"/>
+        </w:numPr>
+      </w:pPr>
+      <w:r>
+        <w:t>1</w:t>
+      </w:r>
+      <w:r>
+        <w:rPr>
+          <w:vertAlign w:val="superscript"/>
+        </w:rPr>
+        <w:t>st</w:t>
+      </w:r>
+      <w:r>
+        <w:t xml:space="preserve">: </w:t>
+      </w:r>
+      <w:r>
+        <w:t>4</w:t>
+      </w:r>
+    </w:p>
+    <w:p>
+      <w:pPr>
+        <w:pStyle w:val="ListParagraph"/>
+        <w:numPr>
+          <w:ilvl w:val="2"/>
+          <w:numId w:val="3"/>
+        </w:numPr>
+      </w:pPr>
+      <w:r>
+        <w:t>2</w:t>
+      </w:r>
+      <w:r>
+        <w:rPr>
+          <w:vertAlign w:val="superscript"/>
+        </w:rPr>
+        <w:t>nd</w:t>
+      </w:r>
+      <w:r>
+        <w:t xml:space="preserve">: </w:t>
+      </w:r>
+      <w:r>
+        <w:t>1</w:t>
+      </w:r>
+    </w:p>
+    <w:p>
+      <w:pPr>
+        <w:pStyle w:val="ListParagraph"/>
+        <w:numPr>
+          <w:ilvl w:val="2"/>
+          <w:numId w:val="3"/>
+        </w:numPr>
+      </w:pPr>
+      <w:r>
+        <w:t xml:space="preserve">Other: </w:t>
+      </w:r>
+      <w:r>
+        <w:t>7 (eta sigma off 1 unit), 12 (eta sigma off 1 unit), 3 (eta off 1 unit)</w:t>
       </w:r>
     </w:p>
     <w:p>
@@ -635,6 +829,7 @@
         <w:rPr>
           <w:rFonts w:eastAsiaTheme="minorEastAsia"/>
         </w:rPr>
+        <w:lastRenderedPageBreak/>
         <w:t>198 mins</w:t>
       </w:r>
     </w:p>
@@ -810,24 +1005,29 @@
           <w:ilvl w:val="0"/>
           <w:numId w:val="3"/>
         </w:numPr>
+        <w:rPr>
+          <w:color w:val="C00000"/>
+        </w:rPr>
       </w:pPr>
       <m:oMath>
         <m:r>
           <w:rPr>
             <w:rFonts w:ascii="Cambria Math" w:hAnsi="Cambria Math"/>
+            <w:color w:val="C00000"/>
           </w:rPr>
-          <w:lastRenderedPageBreak/>
           <m:t>(d,σ,</m:t>
         </m:r>
         <m:r>
           <w:rPr>
             <w:rFonts w:ascii="Cambria Math" w:hAnsi="Cambria Math"/>
+            <w:color w:val="C00000"/>
           </w:rPr>
           <m:t>θ,</m:t>
         </m:r>
         <m:r>
           <w:rPr>
             <w:rFonts w:ascii="Cambria Math" w:hAnsi="Cambria Math"/>
+            <w:color w:val="C00000"/>
           </w:rPr>
           <m:t>b, η)</m:t>
         </m:r>
@@ -840,16 +1040,21 @@
           <w:ilvl w:val="1"/>
           <w:numId w:val="3"/>
         </w:numPr>
+        <w:rPr>
+          <w:color w:val="C00000"/>
+        </w:rPr>
       </w:pPr>
       <w:r>
         <w:rPr>
           <w:rFonts w:eastAsiaTheme="minorEastAsia"/>
+          <w:color w:val="C00000"/>
         </w:rPr>
         <w:t>401</w:t>
       </w:r>
       <w:r>
         <w:rPr>
           <w:rFonts w:eastAsiaTheme="minorEastAsia"/>
+          <w:color w:val="C00000"/>
         </w:rPr>
         <w:t xml:space="preserve"> mins</w:t>
       </w:r>
@@ -861,8 +1066,14 @@
           <w:ilvl w:val="1"/>
           <w:numId w:val="3"/>
         </w:numPr>
-      </w:pPr>
-      <w:r>
+        <w:rPr>
+          <w:color w:val="C00000"/>
+        </w:rPr>
+      </w:pPr>
+      <w:r>
+        <w:rPr>
+          <w:color w:val="C00000"/>
+        </w:rPr>
         <w:t>Gain</w:t>
       </w:r>
     </w:p>
@@ -873,20 +1084,33 @@
           <w:ilvl w:val="2"/>
           <w:numId w:val="3"/>
         </w:numPr>
-      </w:pPr>
-      <w:r>
+        <w:rPr>
+          <w:color w:val="C00000"/>
+        </w:rPr>
+      </w:pPr>
+      <w:r>
+        <w:rPr>
+          <w:color w:val="C00000"/>
+        </w:rPr>
         <w:t>1</w:t>
       </w:r>
       <w:r>
         <w:rPr>
+          <w:color w:val="C00000"/>
           <w:vertAlign w:val="superscript"/>
         </w:rPr>
         <w:t>st</w:t>
       </w:r>
       <w:r>
+        <w:rPr>
+          <w:color w:val="C00000"/>
+        </w:rPr>
         <w:t xml:space="preserve">: </w:t>
       </w:r>
       <w:r>
+        <w:rPr>
+          <w:color w:val="C00000"/>
+        </w:rPr>
         <w:t>0</w:t>
       </w:r>
     </w:p>
@@ -897,20 +1121,33 @@
           <w:ilvl w:val="2"/>
           <w:numId w:val="3"/>
         </w:numPr>
-      </w:pPr>
-      <w:r>
+        <w:rPr>
+          <w:color w:val="C00000"/>
+        </w:rPr>
+      </w:pPr>
+      <w:r>
+        <w:rPr>
+          <w:color w:val="C00000"/>
+        </w:rPr>
         <w:t>2</w:t>
       </w:r>
       <w:r>
         <w:rPr>
+          <w:color w:val="C00000"/>
           <w:vertAlign w:val="superscript"/>
         </w:rPr>
         <w:t>nd</w:t>
       </w:r>
       <w:r>
+        <w:rPr>
+          <w:color w:val="C00000"/>
+        </w:rPr>
         <w:t xml:space="preserve">: </w:t>
       </w:r>
       <w:r>
+        <w:rPr>
+          <w:color w:val="C00000"/>
+        </w:rPr>
         <w:t>2</w:t>
       </w:r>
     </w:p>
@@ -921,11 +1158,20 @@
           <w:ilvl w:val="2"/>
           <w:numId w:val="3"/>
         </w:numPr>
-      </w:pPr>
-      <w:r>
+        <w:rPr>
+          <w:color w:val="C00000"/>
+        </w:rPr>
+      </w:pPr>
+      <w:r>
+        <w:rPr>
+          <w:color w:val="C00000"/>
+        </w:rPr>
         <w:t xml:space="preserve">Other: </w:t>
       </w:r>
       <w:r>
+        <w:rPr>
+          <w:color w:val="C00000"/>
+        </w:rPr>
         <w:t>32, 447, 3, 58, 42, 3</w:t>
       </w:r>
     </w:p>
@@ -936,8 +1182,14 @@
           <w:ilvl w:val="1"/>
           <w:numId w:val="3"/>
         </w:numPr>
-      </w:pPr>
-      <w:r>
+        <w:rPr>
+          <w:color w:val="C00000"/>
+        </w:rPr>
+      </w:pPr>
+      <w:r>
+        <w:rPr>
+          <w:color w:val="C00000"/>
+        </w:rPr>
         <w:t>Loss</w:t>
       </w:r>
     </w:p>
@@ -948,20 +1200,33 @@
           <w:ilvl w:val="2"/>
           <w:numId w:val="3"/>
         </w:numPr>
-      </w:pPr>
-      <w:r>
+        <w:rPr>
+          <w:color w:val="C00000"/>
+        </w:rPr>
+      </w:pPr>
+      <w:r>
+        <w:rPr>
+          <w:color w:val="C00000"/>
+        </w:rPr>
         <w:t>1</w:t>
       </w:r>
       <w:r>
         <w:rPr>
+          <w:color w:val="C00000"/>
           <w:vertAlign w:val="superscript"/>
         </w:rPr>
         <w:t>st</w:t>
       </w:r>
       <w:r>
+        <w:rPr>
+          <w:color w:val="C00000"/>
+        </w:rPr>
         <w:t xml:space="preserve">: </w:t>
       </w:r>
       <w:r>
+        <w:rPr>
+          <w:color w:val="C00000"/>
+        </w:rPr>
         <w:t>0</w:t>
       </w:r>
     </w:p>
@@ -972,20 +1237,33 @@
           <w:ilvl w:val="2"/>
           <w:numId w:val="3"/>
         </w:numPr>
-      </w:pPr>
-      <w:r>
+        <w:rPr>
+          <w:color w:val="C00000"/>
+        </w:rPr>
+      </w:pPr>
+      <w:r>
+        <w:rPr>
+          <w:color w:val="C00000"/>
+        </w:rPr>
         <w:t>2</w:t>
       </w:r>
       <w:r>
         <w:rPr>
+          <w:color w:val="C00000"/>
           <w:vertAlign w:val="superscript"/>
         </w:rPr>
         <w:t>nd</w:t>
       </w:r>
       <w:r>
+        <w:rPr>
+          <w:color w:val="C00000"/>
+        </w:rPr>
         <w:t xml:space="preserve">: </w:t>
       </w:r>
       <w:r>
+        <w:rPr>
+          <w:color w:val="C00000"/>
+        </w:rPr>
         <w:t>0</w:t>
       </w:r>
     </w:p>
@@ -996,13 +1274,558 @@
           <w:ilvl w:val="2"/>
           <w:numId w:val="3"/>
         </w:numPr>
-        <w:ind w:left="1440"/>
-      </w:pPr>
-      <w:r>
+        <w:rPr>
+          <w:color w:val="C00000"/>
+        </w:rPr>
+      </w:pPr>
+      <w:r>
+        <w:rPr>
+          <w:color w:val="C00000"/>
+        </w:rPr>
         <w:t xml:space="preserve">Other: </w:t>
       </w:r>
       <w:r>
+        <w:rPr>
+          <w:color w:val="C00000"/>
+        </w:rPr>
         <w:t>604, 237, 92, 31, 59, 26, 97, 15</w:t>
+      </w:r>
+    </w:p>
+    <w:p>
+      <w:pPr>
+        <w:pStyle w:val="ListParagraph"/>
+        <w:numPr>
+          <w:ilvl w:val="1"/>
+          <w:numId w:val="3"/>
+        </w:numPr>
+        <w:rPr>
+          <w:color w:val="C00000"/>
+        </w:rPr>
+      </w:pPr>
+      <w:r>
+        <w:rPr>
+          <w:color w:val="C00000"/>
+        </w:rPr>
+        <w:t>We should not be combining the additive and multiplicative model.</w:t>
+      </w:r>
+    </w:p>
+    <w:p>
+      <w:pPr>
+        <w:pStyle w:val="ListParagraph"/>
+        <w:numPr>
+          <w:ilvl w:val="0"/>
+          <w:numId w:val="3"/>
+        </w:numPr>
+      </w:pPr>
+      <m:oMath>
+        <m:d>
+          <m:dPr>
+            <m:ctrlPr>
+              <w:rPr>
+                <w:rFonts w:ascii="Cambria Math" w:hAnsi="Cambria Math"/>
+                <w:i/>
+              </w:rPr>
+            </m:ctrlPr>
+          </m:dPr>
+          <m:e>
+            <m:r>
+              <w:rPr>
+                <w:rFonts w:ascii="Cambria Math" w:hAnsi="Cambria Math"/>
+              </w:rPr>
+              <m:t>d, σ,θ</m:t>
+            </m:r>
+            <m:r>
+              <w:rPr>
+                <w:rFonts w:ascii="Cambria Math" w:hAnsi="Cambria Math"/>
+              </w:rPr>
+              <m:t>, m</m:t>
+            </m:r>
+          </m:e>
+        </m:d>
+      </m:oMath>
+    </w:p>
+    <w:p>
+      <w:pPr>
+        <w:pStyle w:val="ListParagraph"/>
+        <w:numPr>
+          <w:ilvl w:val="1"/>
+          <w:numId w:val="3"/>
+        </w:numPr>
+      </w:pPr>
+      <w:r>
+        <w:t>38 mins</w:t>
+      </w:r>
+    </w:p>
+    <w:p>
+      <w:pPr>
+        <w:pStyle w:val="ListParagraph"/>
+        <w:numPr>
+          <w:ilvl w:val="1"/>
+          <w:numId w:val="3"/>
+        </w:numPr>
+      </w:pPr>
+      <w:r>
+        <w:t>Gain</w:t>
+      </w:r>
+    </w:p>
+    <w:p>
+      <w:pPr>
+        <w:pStyle w:val="ListParagraph"/>
+        <w:numPr>
+          <w:ilvl w:val="2"/>
+          <w:numId w:val="3"/>
+        </w:numPr>
+      </w:pPr>
+      <w:r>
+        <w:t>1</w:t>
+      </w:r>
+      <w:r>
+        <w:rPr>
+          <w:vertAlign w:val="superscript"/>
+        </w:rPr>
+        <w:t>st</w:t>
+      </w:r>
+      <w:r>
+        <w:t xml:space="preserve">: </w:t>
+      </w:r>
+      <w:r>
+        <w:t>5</w:t>
+      </w:r>
+    </w:p>
+    <w:p>
+      <w:pPr>
+        <w:pStyle w:val="ListParagraph"/>
+        <w:numPr>
+          <w:ilvl w:val="2"/>
+          <w:numId w:val="3"/>
+        </w:numPr>
+      </w:pPr>
+      <w:r>
+        <w:t>2</w:t>
+      </w:r>
+      <w:r>
+        <w:rPr>
+          <w:vertAlign w:val="superscript"/>
+        </w:rPr>
+        <w:t>nd</w:t>
+      </w:r>
+      <w:r>
+        <w:t xml:space="preserve">: </w:t>
+      </w:r>
+      <w:r>
+        <w:t>0</w:t>
+      </w:r>
+    </w:p>
+    <w:p>
+      <w:pPr>
+        <w:pStyle w:val="ListParagraph"/>
+        <w:numPr>
+          <w:ilvl w:val="2"/>
+          <w:numId w:val="3"/>
+        </w:numPr>
+      </w:pPr>
+      <w:r>
+        <w:t xml:space="preserve">Other: </w:t>
+      </w:r>
+      <w:r>
+        <w:t>3 (theta off 1 unit), 3 (</w:t>
+      </w:r>
+      <w:proofErr w:type="spellStart"/>
+      <w:r>
+        <w:t>minValue</w:t>
+      </w:r>
+      <w:proofErr w:type="spellEnd"/>
+      <w:r>
+        <w:t xml:space="preserve"> wrong; theta off 1 unit), 3 (theta off 1 unit)</w:t>
+      </w:r>
+    </w:p>
+    <w:p>
+      <w:pPr>
+        <w:pStyle w:val="ListParagraph"/>
+        <w:numPr>
+          <w:ilvl w:val="1"/>
+          <w:numId w:val="3"/>
+        </w:numPr>
+      </w:pPr>
+      <w:r>
+        <w:t>Loss</w:t>
+      </w:r>
+    </w:p>
+    <w:p>
+      <w:pPr>
+        <w:pStyle w:val="ListParagraph"/>
+        <w:numPr>
+          <w:ilvl w:val="2"/>
+          <w:numId w:val="3"/>
+        </w:numPr>
+      </w:pPr>
+      <w:r>
+        <w:t>1</w:t>
+      </w:r>
+      <w:r>
+        <w:rPr>
+          <w:vertAlign w:val="superscript"/>
+        </w:rPr>
+        <w:t>st</w:t>
+      </w:r>
+      <w:r>
+        <w:t xml:space="preserve">: </w:t>
+      </w:r>
+      <w:r>
+        <w:t>3</w:t>
+      </w:r>
+    </w:p>
+    <w:p>
+      <w:pPr>
+        <w:pStyle w:val="ListParagraph"/>
+        <w:numPr>
+          <w:ilvl w:val="2"/>
+          <w:numId w:val="3"/>
+        </w:numPr>
+      </w:pPr>
+      <w:r>
+        <w:t>2</w:t>
+      </w:r>
+      <w:r>
+        <w:rPr>
+          <w:vertAlign w:val="superscript"/>
+        </w:rPr>
+        <w:t>nd</w:t>
+      </w:r>
+      <w:r>
+        <w:t>: 0</w:t>
+      </w:r>
+    </w:p>
+    <w:p>
+      <w:pPr>
+        <w:pStyle w:val="ListParagraph"/>
+        <w:numPr>
+          <w:ilvl w:val="2"/>
+          <w:numId w:val="3"/>
+        </w:numPr>
+      </w:pPr>
+      <w:r>
+        <w:t xml:space="preserve">Other: </w:t>
+      </w:r>
+      <w:r>
+        <w:t>3</w:t>
+      </w:r>
+      <w:r>
+        <w:t xml:space="preserve"> (</w:t>
+      </w:r>
+      <w:proofErr w:type="spellStart"/>
+      <w:r>
+        <w:t>minValue</w:t>
+      </w:r>
+      <w:proofErr w:type="spellEnd"/>
+      <w:r>
+        <w:t xml:space="preserve"> wrong; </w:t>
+      </w:r>
+      <w:r>
+        <w:t>theta</w:t>
+      </w:r>
+      <w:r>
+        <w:t xml:space="preserve"> off 1 unit)</w:t>
+      </w:r>
+      <w:r>
+        <w:t>, 4</w:t>
+      </w:r>
+      <w:r>
+        <w:t xml:space="preserve"> </w:t>
+      </w:r>
+      <w:r>
+        <w:t>(</w:t>
+      </w:r>
+      <w:proofErr w:type="spellStart"/>
+      <w:r>
+        <w:t>minValue</w:t>
+      </w:r>
+      <w:proofErr w:type="spellEnd"/>
+      <w:r>
+        <w:t xml:space="preserve"> wrong; </w:t>
+      </w:r>
+      <w:r>
+        <w:t>theta</w:t>
+      </w:r>
+      <w:r>
+        <w:t xml:space="preserve"> off 1 unit)</w:t>
+      </w:r>
+      <w:r>
+        <w:t>, 3</w:t>
+      </w:r>
+      <w:r>
+        <w:t xml:space="preserve"> (theta off 1 unit)</w:t>
+      </w:r>
+      <w:r>
+        <w:t>, 3</w:t>
+      </w:r>
+      <w:r>
+        <w:t xml:space="preserve"> </w:t>
+      </w:r>
+      <w:r>
+        <w:t>(theta off 1 unit)</w:t>
+      </w:r>
+      <w:r>
+        <w:t>, 3</w:t>
+      </w:r>
+      <w:r>
+        <w:t xml:space="preserve"> </w:t>
+      </w:r>
+      <w:r>
+        <w:t>(theta off 1 unit)</w:t>
+      </w:r>
+    </w:p>
+    <w:p>
+      <w:pPr>
+        <w:pStyle w:val="ListParagraph"/>
+        <w:numPr>
+          <w:ilvl w:val="1"/>
+          <w:numId w:val="3"/>
+        </w:numPr>
+      </w:pPr>
+      <w:r>
+        <w:t xml:space="preserve">In losses, </w:t>
+      </w:r>
+      <w:proofErr w:type="spellStart"/>
+      <w:r>
+        <w:t>minValue</w:t>
+      </w:r>
+      <w:proofErr w:type="spellEnd"/>
+      <w:r>
+        <w:t xml:space="preserve"> is typically wrong when there is close to no attentional bias</w:t>
+      </w:r>
+      <w:r>
+        <w:t xml:space="preserve"> and drift rate is small.</w:t>
+      </w:r>
+    </w:p>
+    <w:p>
+      <w:pPr>
+        <w:pStyle w:val="ListParagraph"/>
+        <w:numPr>
+          <w:ilvl w:val="0"/>
+          <w:numId w:val="3"/>
+        </w:numPr>
+      </w:pPr>
+      <m:oMath>
+        <m:d>
+          <m:dPr>
+            <m:ctrlPr>
+              <w:rPr>
+                <w:rFonts w:ascii="Cambria Math" w:hAnsi="Cambria Math"/>
+                <w:i/>
+              </w:rPr>
+            </m:ctrlPr>
+          </m:dPr>
+          <m:e>
+            <m:r>
+              <w:rPr>
+                <w:rFonts w:ascii="Cambria Math" w:hAnsi="Cambria Math"/>
+              </w:rPr>
+              <m:t>d, σ,θ, m</m:t>
+            </m:r>
+            <m:r>
+              <w:rPr>
+                <w:rFonts w:ascii="Cambria Math" w:hAnsi="Cambria Math"/>
+              </w:rPr>
+              <m:t>,r</m:t>
+            </m:r>
+          </m:e>
+        </m:d>
+      </m:oMath>
+    </w:p>
+    <w:p>
+      <w:pPr>
+        <w:pStyle w:val="ListParagraph"/>
+        <w:numPr>
+          <w:ilvl w:val="1"/>
+          <w:numId w:val="3"/>
+        </w:numPr>
+      </w:pPr>
+      <w:r>
+        <w:t>78</w:t>
+      </w:r>
+      <w:r>
+        <w:t xml:space="preserve"> mins</w:t>
+      </w:r>
+    </w:p>
+    <w:p>
+      <w:pPr>
+        <w:pStyle w:val="ListParagraph"/>
+        <w:numPr>
+          <w:ilvl w:val="1"/>
+          <w:numId w:val="3"/>
+        </w:numPr>
+      </w:pPr>
+      <w:r>
+        <w:t>Gain</w:t>
+      </w:r>
+    </w:p>
+    <w:p>
+      <w:pPr>
+        <w:pStyle w:val="ListParagraph"/>
+        <w:numPr>
+          <w:ilvl w:val="2"/>
+          <w:numId w:val="3"/>
+        </w:numPr>
+      </w:pPr>
+      <w:r>
+        <w:t>1</w:t>
+      </w:r>
+      <w:r>
+        <w:rPr>
+          <w:vertAlign w:val="superscript"/>
+        </w:rPr>
+        <w:t>st</w:t>
+      </w:r>
+      <w:r>
+        <w:t>: 5</w:t>
+      </w:r>
+    </w:p>
+    <w:p>
+      <w:pPr>
+        <w:pStyle w:val="ListParagraph"/>
+        <w:numPr>
+          <w:ilvl w:val="2"/>
+          <w:numId w:val="3"/>
+        </w:numPr>
+      </w:pPr>
+      <w:r>
+        <w:t>2</w:t>
+      </w:r>
+      <w:r>
+        <w:rPr>
+          <w:vertAlign w:val="superscript"/>
+        </w:rPr>
+        <w:t>nd</w:t>
+      </w:r>
+      <w:r>
+        <w:t>: 0</w:t>
+      </w:r>
+    </w:p>
+    <w:p>
+      <w:pPr>
+        <w:pStyle w:val="ListParagraph"/>
+        <w:numPr>
+          <w:ilvl w:val="2"/>
+          <w:numId w:val="3"/>
+        </w:numPr>
+      </w:pPr>
+      <w:r>
+        <w:t xml:space="preserve">Other: </w:t>
+      </w:r>
+      <w:r>
+        <w:t>4</w:t>
+      </w:r>
+      <w:r>
+        <w:t xml:space="preserve"> (</w:t>
+      </w:r>
+      <w:proofErr w:type="spellStart"/>
+      <w:r>
+        <w:t>minValue</w:t>
+      </w:r>
+      <w:proofErr w:type="spellEnd"/>
+      <w:r>
+        <w:t xml:space="preserve"> wrong</w:t>
+      </w:r>
+      <w:r>
+        <w:t>), 3 (</w:t>
+      </w:r>
+      <w:proofErr w:type="spellStart"/>
+      <w:r>
+        <w:t>minValue</w:t>
+      </w:r>
+      <w:proofErr w:type="spellEnd"/>
+      <w:r>
+        <w:t xml:space="preserve"> wrong; theta off 1 unit</w:t>
+      </w:r>
+      <w:r>
+        <w:t>), 3 (</w:t>
+      </w:r>
+      <w:proofErr w:type="spellStart"/>
+      <w:r>
+        <w:t>minValue</w:t>
+      </w:r>
+      <w:proofErr w:type="spellEnd"/>
+      <w:r>
+        <w:t xml:space="preserve"> wrong; theta off 1 unit</w:t>
+      </w:r>
+      <w:r>
+        <w:t>)</w:t>
+      </w:r>
+    </w:p>
+    <w:p>
+      <w:pPr>
+        <w:pStyle w:val="ListParagraph"/>
+        <w:numPr>
+          <w:ilvl w:val="1"/>
+          <w:numId w:val="3"/>
+        </w:numPr>
+      </w:pPr>
+      <w:r>
+        <w:t>Loss</w:t>
+      </w:r>
+    </w:p>
+    <w:p>
+      <w:pPr>
+        <w:pStyle w:val="ListParagraph"/>
+        <w:numPr>
+          <w:ilvl w:val="2"/>
+          <w:numId w:val="3"/>
+        </w:numPr>
+      </w:pPr>
+      <w:r>
+        <w:t>1</w:t>
+      </w:r>
+      <w:r>
+        <w:rPr>
+          <w:vertAlign w:val="superscript"/>
+        </w:rPr>
+        <w:t>st</w:t>
+      </w:r>
+      <w:r>
+        <w:t>: 3</w:t>
+      </w:r>
+    </w:p>
+    <w:p>
+      <w:pPr>
+        <w:pStyle w:val="ListParagraph"/>
+        <w:numPr>
+          <w:ilvl w:val="2"/>
+          <w:numId w:val="3"/>
+        </w:numPr>
+      </w:pPr>
+      <w:r>
+        <w:lastRenderedPageBreak/>
+        <w:t>2</w:t>
+      </w:r>
+      <w:r>
+        <w:rPr>
+          <w:vertAlign w:val="superscript"/>
+        </w:rPr>
+        <w:t>nd</w:t>
+      </w:r>
+      <w:r>
+        <w:t>: 0</w:t>
+      </w:r>
+    </w:p>
+    <w:p>
+      <w:pPr>
+        <w:pStyle w:val="ListParagraph"/>
+        <w:numPr>
+          <w:ilvl w:val="2"/>
+          <w:numId w:val="3"/>
+        </w:numPr>
+      </w:pPr>
+      <w:r>
+        <w:t>Other: 3 (</w:t>
+      </w:r>
+      <w:proofErr w:type="spellStart"/>
+      <w:r>
+        <w:t>minValue</w:t>
+      </w:r>
+      <w:proofErr w:type="spellEnd"/>
+      <w:r>
+        <w:t xml:space="preserve"> wrong; theta off 1 unit), 4 (theta off 1 unit), 3 (theta off 1 unit), 3 (theta off 1 unit), 3 (theta off 1 unit)</w:t>
       </w:r>
     </w:p>
     <w:sectPr>
@@ -1168,7 +1991,7 @@
         <w:rFonts w:ascii="Wingdings" w:hAnsi="Wingdings" w:hint="default"/>
       </w:rPr>
     </w:lvl>
-    <w:lvl w:ilvl="3" w:tplc="04090001" w:tentative="1">
+    <w:lvl w:ilvl="3" w:tplc="04090001">
       <w:start w:val="1"/>
       <w:numFmt w:val="bullet"/>
       <w:lvlText w:val=""/>

</xml_diff>